<commit_message>
LHS000507 added: transform the probs to logit and arcsin squared root
</commit_message>
<xml_diff>
--- a/LHS0005/docs/LHS0005_SAP.docx
+++ b/LHS0005/docs/LHS0005_SAP.docx
@@ -6,14 +6,14 @@
       <w:pPr>
         <w:jc w:val="center"/>
         <w:rPr>
-          <w:rFonts w:ascii="Segoe UI" w:hAnsi="Segoe UI" w:cs="Segoe UI"/>
-          <w:b/>
-          <w:bCs/>
-        </w:rPr>
-      </w:pPr>
-      <w:r>
-        <w:rPr>
-          <w:rFonts w:ascii="Segoe UI" w:hAnsi="Segoe UI" w:cs="Segoe UI"/>
+          <w:rFonts w:ascii="Times New Roman" w:hAnsi="Times New Roman" w:cs="Times New Roman"/>
+          <w:b/>
+          <w:bCs/>
+        </w:rPr>
+      </w:pPr>
+      <w:r>
+        <w:rPr>
+          <w:rFonts w:ascii="Times New Roman" w:hAnsi="Times New Roman" w:cs="Times New Roman"/>
           <w:b/>
           <w:bCs/>
         </w:rPr>
@@ -23,58 +23,157 @@
     <w:p>
       <w:pPr>
         <w:rPr>
-          <w:rFonts w:ascii="Segoe UI" w:hAnsi="Segoe UI" w:cs="Segoe UI"/>
-        </w:rPr>
-      </w:pPr>
-    </w:p>
-    <w:p>
-      <w:pPr>
-        <w:rPr>
-          <w:rFonts w:ascii="Segoe UI" w:hAnsi="Segoe UI" w:cs="Segoe UI"/>
-        </w:rPr>
-      </w:pPr>
-    </w:p>
-    <w:p>
-      <w:pPr>
-        <w:rPr>
-          <w:rFonts w:ascii="Segoe UI" w:hAnsi="Segoe UI" w:cs="Segoe UI"/>
-        </w:rPr>
-      </w:pPr>
-      <w:r>
-        <w:rPr>
-          <w:rFonts w:ascii="Segoe UI" w:hAnsi="Segoe UI" w:cs="Segoe UI"/>
-        </w:rPr>
-        <w:t>Authors: Álvaro Quijano, Jonathan Lara</w:t>
-      </w:r>
-    </w:p>
-    <w:p>
-      <w:pPr>
-        <w:rPr>
-          <w:rFonts w:ascii="Segoe UI" w:hAnsi="Segoe UI" w:cs="Segoe UI"/>
-        </w:rPr>
-      </w:pPr>
-    </w:p>
-    <w:p>
-      <w:pPr>
-        <w:rPr>
-          <w:rFonts w:ascii="Segoe UI" w:hAnsi="Segoe UI" w:cs="Segoe UI"/>
-        </w:rPr>
-      </w:pPr>
-      <w:r>
-        <w:rPr>
-          <w:rFonts w:ascii="Segoe UI" w:hAnsi="Segoe UI" w:cs="Segoe UI"/>
-        </w:rPr>
-        <w:t>Aim: estimate the</w:t>
-      </w:r>
-      <w:r>
-        <w:rPr>
-          <w:rFonts w:ascii="Segoe UI" w:hAnsi="Segoe UI" w:cs="Segoe UI"/>
+          <w:rFonts w:ascii="Times New Roman" w:hAnsi="Times New Roman" w:cs="Times New Roman"/>
+        </w:rPr>
+      </w:pPr>
+    </w:p>
+    <w:p>
+      <w:pPr>
+        <w:rPr>
+          <w:rFonts w:ascii="Times New Roman" w:hAnsi="Times New Roman" w:cs="Times New Roman"/>
+        </w:rPr>
+      </w:pPr>
+      <w:r>
+        <w:rPr>
+          <w:rFonts w:ascii="Times New Roman" w:hAnsi="Times New Roman" w:cs="Times New Roman"/>
+          <w:b/>
+          <w:bCs/>
+        </w:rPr>
+        <w:t>Job:</w:t>
+      </w:r>
+      <w:r>
+        <w:rPr>
+          <w:rFonts w:ascii="Times New Roman" w:hAnsi="Times New Roman" w:cs="Times New Roman"/>
+          <w:b/>
+          <w:bCs/>
+        </w:rPr>
+        <w:t xml:space="preserve"> </w:t>
+      </w:r>
+      <w:r>
+        <w:rPr>
+          <w:rFonts w:ascii="Times New Roman" w:hAnsi="Times New Roman" w:cs="Times New Roman"/>
+        </w:rPr>
+        <w:t>LHS0005</w:t>
+      </w:r>
+    </w:p>
+    <w:p>
+      <w:pPr>
+        <w:rPr>
+          <w:rFonts w:ascii="Times New Roman" w:hAnsi="Times New Roman" w:cs="Times New Roman"/>
+          <w:b/>
+          <w:bCs/>
+        </w:rPr>
+      </w:pPr>
+    </w:p>
+    <w:p>
+      <w:pPr>
+        <w:rPr>
+          <w:rFonts w:ascii="Times New Roman" w:hAnsi="Times New Roman" w:cs="Times New Roman"/>
+          <w:b/>
+          <w:bCs/>
+        </w:rPr>
+      </w:pPr>
+      <w:r>
+        <w:rPr>
+          <w:rFonts w:ascii="Times New Roman" w:hAnsi="Times New Roman" w:cs="Times New Roman"/>
+          <w:b/>
+          <w:bCs/>
+        </w:rPr>
+        <w:t>Authors:</w:t>
+      </w:r>
+      <w:r>
+        <w:rPr>
+          <w:rFonts w:ascii="Times New Roman" w:hAnsi="Times New Roman" w:cs="Times New Roman"/>
+        </w:rPr>
+        <w:t xml:space="preserve"> Álvaro Quijano</w:t>
+      </w:r>
+      <w:r>
+        <w:rPr>
+          <w:rFonts w:ascii="Times New Roman" w:hAnsi="Times New Roman" w:cs="Times New Roman"/>
+        </w:rPr>
+        <w:t>-Angar</w:t>
+      </w:r>
+      <w:r>
+        <w:rPr>
+          <w:rFonts w:ascii="Times New Roman" w:hAnsi="Times New Roman" w:cs="Times New Roman"/>
+        </w:rPr>
+        <w:t>i</w:t>
+      </w:r>
+      <w:r>
+        <w:rPr>
+          <w:rFonts w:ascii="Times New Roman" w:hAnsi="Times New Roman" w:cs="Times New Roman"/>
+        </w:rPr>
+        <w:t>ta</w:t>
+      </w:r>
+      <w:r>
+        <w:rPr>
+          <w:rFonts w:ascii="Times New Roman" w:hAnsi="Times New Roman" w:cs="Times New Roman"/>
+        </w:rPr>
+        <w:t>, Jonathan Lara</w:t>
+      </w:r>
+      <w:r>
+        <w:rPr>
+          <w:rFonts w:ascii="Times New Roman" w:hAnsi="Times New Roman" w:cs="Times New Roman"/>
+        </w:rPr>
+        <w:t>-Arevalo</w:t>
+      </w:r>
+    </w:p>
+    <w:p>
+      <w:pPr>
+        <w:rPr>
+          <w:rFonts w:ascii="Times New Roman" w:hAnsi="Times New Roman" w:cs="Times New Roman"/>
+        </w:rPr>
+      </w:pPr>
+    </w:p>
+    <w:p>
+      <w:pPr>
+        <w:rPr>
+          <w:rFonts w:ascii="Times New Roman" w:hAnsi="Times New Roman" w:cs="Times New Roman"/>
+        </w:rPr>
+      </w:pPr>
+      <w:r>
+        <w:rPr>
+          <w:rFonts w:ascii="Times New Roman" w:hAnsi="Times New Roman" w:cs="Times New Roman"/>
+          <w:b/>
+          <w:bCs/>
+        </w:rPr>
+        <w:t>Aim:</w:t>
+      </w:r>
+      <w:r>
+        <w:rPr>
+          <w:rFonts w:ascii="Times New Roman" w:hAnsi="Times New Roman" w:cs="Times New Roman"/>
+        </w:rPr>
+        <w:t xml:space="preserve"> </w:t>
+      </w:r>
+    </w:p>
+    <w:p>
+      <w:pPr>
+        <w:ind w:firstLine="720"/>
+        <w:rPr>
+          <w:rFonts w:ascii="Times New Roman" w:hAnsi="Times New Roman" w:cs="Times New Roman"/>
+        </w:rPr>
+      </w:pPr>
+      <w:r>
+        <w:rPr>
+          <w:rFonts w:ascii="Times New Roman" w:hAnsi="Times New Roman" w:cs="Times New Roman"/>
+        </w:rPr>
+        <w:t>E</w:t>
+      </w:r>
+      <w:r>
+        <w:rPr>
+          <w:rFonts w:ascii="Times New Roman" w:hAnsi="Times New Roman" w:cs="Times New Roman"/>
+        </w:rPr>
+        <w:t>stimate the</w:t>
+      </w:r>
+      <w:r>
+        <w:rPr>
+          <w:rFonts w:ascii="Times New Roman" w:hAnsi="Times New Roman" w:cs="Times New Roman"/>
         </w:rPr>
         <w:t xml:space="preserve"> smoothed</w:t>
       </w:r>
       <w:r>
         <w:rPr>
-          <w:rFonts w:ascii="Segoe UI" w:hAnsi="Segoe UI" w:cs="Segoe UI"/>
+          <w:rFonts w:ascii="Times New Roman" w:hAnsi="Times New Roman" w:cs="Times New Roman"/>
         </w:rPr>
         <w:t xml:space="preserve"> probabilities of overweight and obesity by region and variables of interest in Honduras, using ENDESA 2019 data. </w:t>
       </w:r>
@@ -82,40 +181,49 @@
     <w:p>
       <w:pPr>
         <w:rPr>
-          <w:rFonts w:ascii="Segoe UI" w:hAnsi="Segoe UI" w:cs="Segoe UI"/>
-        </w:rPr>
-      </w:pPr>
-    </w:p>
-    <w:p>
-      <w:pPr>
-        <w:rPr>
-          <w:rFonts w:ascii="Segoe UI" w:hAnsi="Segoe UI" w:cs="Segoe UI"/>
-        </w:rPr>
-      </w:pPr>
-      <w:r>
-        <w:rPr>
-          <w:rFonts w:ascii="Segoe UI" w:hAnsi="Segoe UI" w:cs="Segoe UI"/>
+          <w:rFonts w:ascii="Times New Roman" w:hAnsi="Times New Roman" w:cs="Times New Roman"/>
+        </w:rPr>
+      </w:pPr>
+    </w:p>
+    <w:p>
+      <w:pPr>
+        <w:rPr>
+          <w:rFonts w:ascii="Times New Roman" w:hAnsi="Times New Roman" w:cs="Times New Roman"/>
+          <w:b/>
+          <w:bCs/>
+        </w:rPr>
+      </w:pPr>
+      <w:r>
+        <w:rPr>
+          <w:rFonts w:ascii="Times New Roman" w:hAnsi="Times New Roman" w:cs="Times New Roman"/>
+          <w:b/>
+          <w:bCs/>
         </w:rPr>
         <w:t>Exclusion/Inclusion criteria</w:t>
       </w:r>
-    </w:p>
-    <w:p>
-      <w:pPr>
-        <w:rPr>
-          <w:rFonts w:ascii="Segoe UI" w:hAnsi="Segoe UI" w:cs="Segoe UI"/>
-        </w:rPr>
-      </w:pPr>
+      <w:r>
+        <w:rPr>
+          <w:rFonts w:ascii="Times New Roman" w:hAnsi="Times New Roman" w:cs="Times New Roman"/>
+          <w:b/>
+          <w:bCs/>
+        </w:rPr>
+        <w:t>:</w:t>
+      </w:r>
     </w:p>
     <w:p>
       <w:pPr>
         <w:ind w:firstLine="720"/>
         <w:rPr>
-          <w:rFonts w:ascii="Segoe UI" w:hAnsi="Segoe UI" w:cs="Segoe UI"/>
-        </w:rPr>
-      </w:pPr>
-      <w:r>
-        <w:rPr>
-          <w:rFonts w:ascii="Segoe UI" w:hAnsi="Segoe UI" w:cs="Segoe UI"/>
+          <w:rFonts w:ascii="Times New Roman" w:hAnsi="Times New Roman" w:cs="Times New Roman"/>
+          <w:b/>
+          <w:bCs/>
+        </w:rPr>
+      </w:pPr>
+      <w:r>
+        <w:rPr>
+          <w:rFonts w:ascii="Times New Roman" w:hAnsi="Times New Roman" w:cs="Times New Roman"/>
+          <w:b/>
+          <w:bCs/>
         </w:rPr>
         <w:t>Excluded:</w:t>
       </w:r>
@@ -128,48 +236,48 @@
           <w:numId w:val="1"/>
         </w:numPr>
         <w:rPr>
-          <w:rFonts w:ascii="Segoe UI" w:hAnsi="Segoe UI" w:cs="Segoe UI"/>
-        </w:rPr>
-      </w:pPr>
-      <w:r>
-        <w:rPr>
-          <w:rFonts w:ascii="Segoe UI" w:hAnsi="Segoe UI" w:cs="Segoe UI"/>
+          <w:rFonts w:ascii="Times New Roman" w:hAnsi="Times New Roman" w:cs="Times New Roman"/>
+        </w:rPr>
+      </w:pPr>
+      <w:r>
+        <w:rPr>
+          <w:rFonts w:ascii="Times New Roman" w:hAnsi="Times New Roman" w:cs="Times New Roman"/>
         </w:rPr>
         <w:t xml:space="preserve">Pregnant </w:t>
       </w:r>
       <w:r>
         <w:rPr>
-          <w:rFonts w:ascii="Segoe UI" w:hAnsi="Segoe UI" w:cs="Segoe UI"/>
+          <w:rFonts w:ascii="Times New Roman" w:hAnsi="Times New Roman" w:cs="Times New Roman"/>
         </w:rPr>
         <w:t xml:space="preserve">(don’t know/no response) </w:t>
       </w:r>
       <w:r>
         <w:rPr>
-          <w:rFonts w:ascii="Segoe UI" w:hAnsi="Segoe UI" w:cs="Segoe UI"/>
+          <w:rFonts w:ascii="Times New Roman" w:hAnsi="Times New Roman" w:cs="Times New Roman"/>
         </w:rPr>
         <w:t>women</w:t>
       </w:r>
       <w:r>
         <w:rPr>
-          <w:rFonts w:ascii="Segoe UI" w:hAnsi="Segoe UI" w:cs="Segoe UI"/>
+          <w:rFonts w:ascii="Times New Roman" w:hAnsi="Times New Roman" w:cs="Times New Roman"/>
         </w:rPr>
         <w:t xml:space="preserve"> (</w:t>
       </w:r>
       <w:r>
         <w:rPr>
-          <w:rFonts w:ascii="Segoe UI" w:hAnsi="Segoe UI" w:cs="Segoe UI"/>
+          <w:rFonts w:ascii="Times New Roman" w:hAnsi="Times New Roman" w:cs="Times New Roman"/>
         </w:rPr>
         <w:t xml:space="preserve">n = </w:t>
       </w:r>
       <w:r>
         <w:rPr>
-          <w:rFonts w:ascii="Segoe UI" w:hAnsi="Segoe UI" w:cs="Segoe UI"/>
+          <w:rFonts w:ascii="Times New Roman" w:hAnsi="Times New Roman" w:cs="Times New Roman"/>
         </w:rPr>
         <w:t>978</w:t>
       </w:r>
       <w:r>
         <w:rPr>
-          <w:rFonts w:ascii="Segoe UI" w:hAnsi="Segoe UI" w:cs="Segoe UI"/>
+          <w:rFonts w:ascii="Times New Roman" w:hAnsi="Times New Roman" w:cs="Times New Roman"/>
         </w:rPr>
         <w:t>)</w:t>
       </w:r>
@@ -182,12 +290,12 @@
           <w:numId w:val="1"/>
         </w:numPr>
         <w:rPr>
-          <w:rFonts w:ascii="Segoe UI" w:hAnsi="Segoe UI" w:cs="Segoe UI"/>
-        </w:rPr>
-      </w:pPr>
-      <w:r>
-        <w:rPr>
-          <w:rFonts w:ascii="Segoe UI" w:hAnsi="Segoe UI" w:cs="Segoe UI"/>
+          <w:rFonts w:ascii="Times New Roman" w:hAnsi="Times New Roman" w:cs="Times New Roman"/>
+        </w:rPr>
+      </w:pPr>
+      <w:r>
+        <w:rPr>
+          <w:rFonts w:ascii="Times New Roman" w:hAnsi="Times New Roman" w:cs="Times New Roman"/>
         </w:rPr>
         <w:t>No response (n=1562)</w:t>
       </w:r>
@@ -200,18 +308,18 @@
           <w:numId w:val="1"/>
         </w:numPr>
         <w:rPr>
-          <w:rFonts w:ascii="Segoe UI" w:hAnsi="Segoe UI" w:cs="Segoe UI"/>
-        </w:rPr>
-      </w:pPr>
-      <w:r>
-        <w:rPr>
-          <w:rFonts w:ascii="Segoe UI" w:hAnsi="Segoe UI" w:cs="Segoe UI"/>
+          <w:rFonts w:ascii="Times New Roman" w:hAnsi="Times New Roman" w:cs="Times New Roman"/>
+        </w:rPr>
+      </w:pPr>
+      <w:r>
+        <w:rPr>
+          <w:rFonts w:ascii="Times New Roman" w:hAnsi="Times New Roman" w:cs="Times New Roman"/>
         </w:rPr>
         <w:t>Height and weight missing</w:t>
       </w:r>
       <w:r>
         <w:rPr>
-          <w:rFonts w:ascii="Segoe UI" w:hAnsi="Segoe UI" w:cs="Segoe UI"/>
+          <w:rFonts w:ascii="Times New Roman" w:hAnsi="Times New Roman" w:cs="Times New Roman"/>
         </w:rPr>
         <w:t>.</w:t>
       </w:r>
@@ -219,46 +327,47 @@
     <w:p>
       <w:pPr>
         <w:rPr>
-          <w:rFonts w:ascii="Segoe UI" w:hAnsi="Segoe UI" w:cs="Segoe UI"/>
-        </w:rPr>
-      </w:pPr>
-    </w:p>
-    <w:p>
-      <w:pPr>
-        <w:rPr>
-          <w:rFonts w:ascii="Segoe UI" w:hAnsi="Segoe UI" w:cs="Segoe UI"/>
-        </w:rPr>
-      </w:pPr>
-      <w:r>
-        <w:rPr>
-          <w:rFonts w:ascii="Segoe UI" w:hAnsi="Segoe UI" w:cs="Segoe UI"/>
-        </w:rPr>
-        <w:t>Decisions made:</w:t>
-      </w:r>
-    </w:p>
-    <w:p>
-      <w:pPr>
-        <w:rPr>
-          <w:rFonts w:ascii="Segoe UI" w:hAnsi="Segoe UI" w:cs="Segoe UI"/>
-        </w:rPr>
-      </w:pPr>
-    </w:p>
-    <w:p>
-      <w:pPr>
-        <w:rPr>
-          <w:rFonts w:ascii="Segoe UI" w:hAnsi="Segoe UI" w:cs="Segoe UI"/>
-        </w:rPr>
-      </w:pPr>
-    </w:p>
-    <w:p>
-      <w:pPr>
-        <w:rPr>
-          <w:rFonts w:ascii="Segoe UI" w:hAnsi="Segoe UI" w:cs="Segoe UI"/>
-        </w:rPr>
-      </w:pPr>
-      <w:r>
-        <w:rPr>
-          <w:rFonts w:ascii="Segoe UI" w:hAnsi="Segoe UI" w:cs="Segoe UI"/>
+          <w:rFonts w:ascii="Times New Roman" w:hAnsi="Times New Roman" w:cs="Times New Roman"/>
+        </w:rPr>
+      </w:pPr>
+    </w:p>
+    <w:p>
+      <w:pPr>
+        <w:rPr>
+          <w:rFonts w:ascii="Times New Roman" w:hAnsi="Times New Roman" w:cs="Times New Roman"/>
+          <w:b/>
+          <w:bCs/>
+        </w:rPr>
+      </w:pPr>
+      <w:r>
+        <w:rPr>
+          <w:rFonts w:ascii="Times New Roman" w:hAnsi="Times New Roman" w:cs="Times New Roman"/>
+          <w:b/>
+          <w:bCs/>
+        </w:rPr>
+        <w:t>Decisions:</w:t>
+      </w:r>
+    </w:p>
+    <w:p>
+      <w:pPr>
+        <w:rPr>
+          <w:rFonts w:ascii="Times New Roman" w:hAnsi="Times New Roman" w:cs="Times New Roman"/>
+        </w:rPr>
+      </w:pPr>
+    </w:p>
+    <w:p>
+      <w:pPr>
+        <w:rPr>
+          <w:rFonts w:ascii="Times New Roman" w:hAnsi="Times New Roman" w:cs="Times New Roman"/>
+          <w:b/>
+          <w:bCs/>
+        </w:rPr>
+      </w:pPr>
+      <w:r>
+        <w:rPr>
+          <w:rFonts w:ascii="Times New Roman" w:hAnsi="Times New Roman" w:cs="Times New Roman"/>
+          <w:b/>
+          <w:bCs/>
         </w:rPr>
         <w:t>09/25/24:</w:t>
       </w:r>
@@ -271,30 +380,30 @@
           <w:numId w:val="1"/>
         </w:numPr>
         <w:rPr>
-          <w:rFonts w:ascii="Segoe UI" w:hAnsi="Segoe UI" w:cs="Segoe UI"/>
-        </w:rPr>
-      </w:pPr>
-      <w:r>
-        <w:rPr>
-          <w:rFonts w:ascii="Segoe UI" w:hAnsi="Segoe UI" w:cs="Segoe UI"/>
+          <w:rFonts w:ascii="Times New Roman" w:hAnsi="Times New Roman" w:cs="Times New Roman"/>
+        </w:rPr>
+      </w:pPr>
+      <w:r>
+        <w:rPr>
+          <w:rFonts w:ascii="Times New Roman" w:hAnsi="Times New Roman" w:cs="Times New Roman"/>
         </w:rPr>
         <w:t>Pregnant women</w:t>
       </w:r>
       <w:r>
         <w:rPr>
-          <w:rFonts w:ascii="Segoe UI" w:hAnsi="Segoe UI" w:cs="Segoe UI"/>
+          <w:rFonts w:ascii="Times New Roman" w:hAnsi="Times New Roman" w:cs="Times New Roman"/>
         </w:rPr>
         <w:t xml:space="preserve"> (and those that do not know)</w:t>
       </w:r>
       <w:r>
         <w:rPr>
-          <w:rFonts w:ascii="Segoe UI" w:hAnsi="Segoe UI" w:cs="Segoe UI"/>
+          <w:rFonts w:ascii="Times New Roman" w:hAnsi="Times New Roman" w:cs="Times New Roman"/>
         </w:rPr>
         <w:t xml:space="preserve"> excluded from analysis</w:t>
       </w:r>
       <w:r>
         <w:rPr>
-          <w:rFonts w:ascii="Segoe UI" w:hAnsi="Segoe UI" w:cs="Segoe UI"/>
+          <w:rFonts w:ascii="Times New Roman" w:hAnsi="Times New Roman" w:cs="Times New Roman"/>
         </w:rPr>
         <w:t>.</w:t>
       </w:r>
@@ -307,12 +416,12 @@
           <w:numId w:val="1"/>
         </w:numPr>
         <w:rPr>
-          <w:rFonts w:ascii="Segoe UI" w:hAnsi="Segoe UI" w:cs="Segoe UI"/>
-        </w:rPr>
-      </w:pPr>
-      <w:r>
-        <w:rPr>
-          <w:rFonts w:ascii="Segoe UI" w:hAnsi="Segoe UI" w:cs="Segoe UI"/>
+          <w:rFonts w:ascii="Times New Roman" w:hAnsi="Times New Roman" w:cs="Times New Roman"/>
+        </w:rPr>
+      </w:pPr>
+      <w:r>
+        <w:rPr>
+          <w:rFonts w:ascii="Times New Roman" w:hAnsi="Times New Roman" w:cs="Times New Roman"/>
         </w:rPr>
         <w:t>There are 1562 women without response (exclude them)</w:t>
       </w:r>
@@ -325,30 +434,30 @@
           <w:numId w:val="1"/>
         </w:numPr>
         <w:rPr>
-          <w:rFonts w:ascii="Segoe UI" w:hAnsi="Segoe UI" w:cs="Segoe UI"/>
-        </w:rPr>
-      </w:pPr>
-      <w:r>
-        <w:rPr>
-          <w:rFonts w:ascii="Segoe UI" w:hAnsi="Segoe UI" w:cs="Segoe UI"/>
+          <w:rFonts w:ascii="Times New Roman" w:hAnsi="Times New Roman" w:cs="Times New Roman"/>
+        </w:rPr>
+      </w:pPr>
+      <w:r>
+        <w:rPr>
+          <w:rFonts w:ascii="Times New Roman" w:hAnsi="Times New Roman" w:cs="Times New Roman"/>
         </w:rPr>
         <w:t>Use WOMEN_AGE_C4</w:t>
       </w:r>
       <w:r>
         <w:rPr>
-          <w:rFonts w:ascii="Segoe UI" w:hAnsi="Segoe UI" w:cs="Segoe UI"/>
+          <w:rFonts w:ascii="Times New Roman" w:hAnsi="Times New Roman" w:cs="Times New Roman"/>
         </w:rPr>
         <w:t xml:space="preserve"> to reduce the number of categories in the </w:t>
       </w:r>
       <w:r>
         <w:rPr>
-          <w:rFonts w:ascii="Segoe UI" w:hAnsi="Segoe UI" w:cs="Segoe UI"/>
+          <w:rFonts w:ascii="Times New Roman" w:hAnsi="Times New Roman" w:cs="Times New Roman"/>
         </w:rPr>
         <w:t xml:space="preserve">spatial </w:t>
       </w:r>
       <w:r>
         <w:rPr>
-          <w:rFonts w:ascii="Segoe UI" w:hAnsi="Segoe UI" w:cs="Segoe UI"/>
+          <w:rFonts w:ascii="Times New Roman" w:hAnsi="Times New Roman" w:cs="Times New Roman"/>
         </w:rPr>
         <w:t xml:space="preserve">analysis. </w:t>
       </w:r>
@@ -361,24 +470,24 @@
           <w:numId w:val="1"/>
         </w:numPr>
         <w:rPr>
-          <w:rFonts w:ascii="Segoe UI" w:hAnsi="Segoe UI" w:cs="Segoe UI"/>
-        </w:rPr>
-      </w:pPr>
-      <w:r>
-        <w:rPr>
-          <w:rFonts w:ascii="Segoe UI" w:hAnsi="Segoe UI" w:cs="Segoe UI"/>
+          <w:rFonts w:ascii="Times New Roman" w:hAnsi="Times New Roman" w:cs="Times New Roman"/>
+        </w:rPr>
+      </w:pPr>
+      <w:r>
+        <w:rPr>
+          <w:rFonts w:ascii="Times New Roman" w:hAnsi="Times New Roman" w:cs="Times New Roman"/>
         </w:rPr>
         <w:t>We will model probability of overweight instead of relative risk (log link)</w:t>
       </w:r>
       <w:r>
         <w:rPr>
-          <w:rFonts w:ascii="Segoe UI" w:hAnsi="Segoe UI" w:cs="Segoe UI"/>
+          <w:rFonts w:ascii="Times New Roman" w:hAnsi="Times New Roman" w:cs="Times New Roman"/>
         </w:rPr>
         <w:t xml:space="preserve"> to avoid </w:t>
       </w:r>
       <w:r>
         <w:rPr>
-          <w:rFonts w:ascii="Segoe UI" w:hAnsi="Segoe UI" w:cs="Segoe UI"/>
+          <w:rFonts w:ascii="Times New Roman" w:hAnsi="Times New Roman" w:cs="Times New Roman"/>
         </w:rPr>
         <w:t xml:space="preserve">fitting issues </w:t>
       </w:r>
@@ -386,12 +495,12 @@
     <w:p>
       <w:pPr>
         <w:rPr>
-          <w:rFonts w:ascii="Segoe UI" w:hAnsi="Segoe UI" w:cs="Segoe UI"/>
-        </w:rPr>
-      </w:pPr>
-      <w:r>
-        <w:rPr>
-          <w:rFonts w:ascii="Segoe UI" w:hAnsi="Segoe UI" w:cs="Segoe UI"/>
+          <w:rFonts w:ascii="Times New Roman" w:hAnsi="Times New Roman" w:cs="Times New Roman"/>
+        </w:rPr>
+      </w:pPr>
+      <w:r>
+        <w:rPr>
+          <w:rFonts w:ascii="Times New Roman" w:hAnsi="Times New Roman" w:cs="Times New Roman"/>
         </w:rPr>
         <w:tab/>
       </w:r>
@@ -399,14 +508,52 @@
     <w:p>
       <w:pPr>
         <w:rPr>
-          <w:rFonts w:ascii="Segoe UI" w:hAnsi="Segoe UI" w:cs="Segoe UI"/>
-        </w:rPr>
-      </w:pPr>
-      <w:r>
-        <w:rPr>
-          <w:rFonts w:ascii="Segoe UI" w:hAnsi="Segoe UI" w:cs="Segoe UI"/>
-        </w:rPr>
-        <w:t>Next steps:</w:t>
+          <w:rFonts w:ascii="Times New Roman" w:hAnsi="Times New Roman" w:cs="Times New Roman"/>
+          <w:b/>
+          <w:bCs/>
+        </w:rPr>
+      </w:pPr>
+      <w:r>
+        <w:rPr>
+          <w:rFonts w:ascii="Times New Roman" w:hAnsi="Times New Roman" w:cs="Times New Roman"/>
+          <w:b/>
+          <w:bCs/>
+        </w:rPr>
+        <w:t>Deliverables</w:t>
+      </w:r>
+      <w:r>
+        <w:rPr>
+          <w:rFonts w:ascii="Times New Roman" w:hAnsi="Times New Roman" w:cs="Times New Roman"/>
+          <w:b/>
+          <w:bCs/>
+        </w:rPr>
+        <w:t>:</w:t>
+      </w:r>
+    </w:p>
+    <w:p>
+      <w:pPr>
+        <w:rPr>
+          <w:rFonts w:ascii="Times New Roman" w:hAnsi="Times New Roman" w:cs="Times New Roman"/>
+          <w:b/>
+          <w:bCs/>
+        </w:rPr>
+      </w:pPr>
+    </w:p>
+    <w:p>
+      <w:pPr>
+        <w:rPr>
+          <w:rFonts w:ascii="Times New Roman" w:hAnsi="Times New Roman" w:cs="Times New Roman"/>
+          <w:b/>
+          <w:bCs/>
+        </w:rPr>
+      </w:pPr>
+      <w:r>
+        <w:rPr>
+          <w:rFonts w:ascii="Times New Roman" w:hAnsi="Times New Roman" w:cs="Times New Roman"/>
+          <w:b/>
+          <w:bCs/>
+        </w:rPr>
+        <w:t>11/01/25:</w:t>
       </w:r>
     </w:p>
     <w:p>
@@ -417,14 +564,32 @@
           <w:numId w:val="1"/>
         </w:numPr>
         <w:rPr>
-          <w:rFonts w:ascii="Segoe UI" w:hAnsi="Segoe UI" w:cs="Segoe UI"/>
-        </w:rPr>
-      </w:pPr>
-      <w:r>
-        <w:rPr>
-          <w:rFonts w:ascii="Segoe UI" w:hAnsi="Segoe UI" w:cs="Segoe UI"/>
-        </w:rPr>
-        <w:t xml:space="preserve">Prediction maps </w:t>
+          <w:rFonts w:ascii="Times New Roman" w:hAnsi="Times New Roman" w:cs="Times New Roman"/>
+        </w:rPr>
+      </w:pPr>
+      <w:r>
+        <w:rPr>
+          <w:rFonts w:ascii="Times New Roman" w:hAnsi="Times New Roman" w:cs="Times New Roman"/>
+        </w:rPr>
+        <w:t>Prediction maps</w:t>
+      </w:r>
+      <w:r>
+        <w:rPr>
+          <w:rFonts w:ascii="Times New Roman" w:hAnsi="Times New Roman" w:cs="Times New Roman"/>
+        </w:rPr>
+        <w:t xml:space="preserve"> with direct estimates using design-based approach</w:t>
+      </w:r>
+      <w:r>
+        <w:rPr>
+          <w:rFonts w:ascii="Times New Roman" w:hAnsi="Times New Roman" w:cs="Times New Roman"/>
+        </w:rPr>
+        <w:t xml:space="preserve"> </w:t>
+      </w:r>
+      <w:r>
+        <w:rPr>
+          <w:rFonts w:ascii="Times New Roman" w:hAnsi="Times New Roman" w:cs="Times New Roman"/>
+        </w:rPr>
+        <w:t>(11/01/2025)</w:t>
       </w:r>
     </w:p>
     <w:p>
@@ -435,12 +600,12 @@
           <w:numId w:val="1"/>
         </w:numPr>
         <w:rPr>
-          <w:rFonts w:ascii="Segoe UI" w:hAnsi="Segoe UI" w:cs="Segoe UI"/>
-        </w:rPr>
-      </w:pPr>
-      <w:r>
-        <w:rPr>
-          <w:rFonts w:ascii="Segoe UI" w:hAnsi="Segoe UI" w:cs="Segoe UI"/>
+          <w:rFonts w:ascii="Times New Roman" w:hAnsi="Times New Roman" w:cs="Times New Roman"/>
+        </w:rPr>
+      </w:pPr>
+      <w:r>
+        <w:rPr>
+          <w:rFonts w:ascii="Times New Roman" w:hAnsi="Times New Roman" w:cs="Times New Roman"/>
         </w:rPr>
         <w:t>REGION, WOMEN_AGE_C4</w:t>
       </w:r>
@@ -453,30 +618,30 @@
           <w:numId w:val="1"/>
         </w:numPr>
         <w:rPr>
-          <w:rFonts w:ascii="Segoe UI" w:hAnsi="Segoe UI" w:cs="Segoe UI"/>
-        </w:rPr>
-      </w:pPr>
-      <w:r>
-        <w:rPr>
-          <w:rFonts w:ascii="Segoe UI" w:hAnsi="Segoe UI" w:cs="Segoe UI"/>
+          <w:rFonts w:ascii="Times New Roman" w:hAnsi="Times New Roman" w:cs="Times New Roman"/>
+        </w:rPr>
+      </w:pPr>
+      <w:r>
+        <w:rPr>
+          <w:rFonts w:ascii="Times New Roman" w:hAnsi="Times New Roman" w:cs="Times New Roman"/>
         </w:rPr>
         <w:t xml:space="preserve">REGION, </w:t>
       </w:r>
       <w:r>
         <w:rPr>
-          <w:rFonts w:ascii="Segoe UI" w:hAnsi="Segoe UI" w:cs="Segoe UI"/>
+          <w:rFonts w:ascii="Times New Roman" w:hAnsi="Times New Roman" w:cs="Times New Roman"/>
         </w:rPr>
         <w:t>WOMEN_</w:t>
       </w:r>
       <w:r>
         <w:rPr>
-          <w:rFonts w:ascii="Segoe UI" w:hAnsi="Segoe UI" w:cs="Segoe UI"/>
+          <w:rFonts w:ascii="Times New Roman" w:hAnsi="Times New Roman" w:cs="Times New Roman"/>
         </w:rPr>
         <w:t>EDUCATION</w:t>
       </w:r>
       <w:r>
         <w:rPr>
-          <w:rFonts w:ascii="Segoe UI" w:hAnsi="Segoe UI" w:cs="Segoe UI"/>
+          <w:rFonts w:ascii="Times New Roman" w:hAnsi="Times New Roman" w:cs="Times New Roman"/>
         </w:rPr>
         <w:t>_C4</w:t>
       </w:r>
@@ -489,27 +654,292 @@
           <w:numId w:val="1"/>
         </w:numPr>
         <w:rPr>
-          <w:rFonts w:ascii="Segoe UI" w:hAnsi="Segoe UI" w:cs="Segoe UI"/>
-        </w:rPr>
-      </w:pPr>
-      <w:r>
-        <w:rPr>
-          <w:rFonts w:ascii="Segoe UI" w:hAnsi="Segoe UI" w:cs="Segoe UI"/>
+          <w:rFonts w:ascii="Times New Roman" w:hAnsi="Times New Roman" w:cs="Times New Roman"/>
+        </w:rPr>
+      </w:pPr>
+      <w:r>
+        <w:rPr>
+          <w:rFonts w:ascii="Times New Roman" w:hAnsi="Times New Roman" w:cs="Times New Roman"/>
         </w:rPr>
         <w:t>REGION</w:t>
       </w:r>
       <w:r>
         <w:rPr>
-          <w:rFonts w:ascii="Segoe UI" w:hAnsi="Segoe UI" w:cs="Segoe UI"/>
+          <w:rFonts w:ascii="Times New Roman" w:hAnsi="Times New Roman" w:cs="Times New Roman"/>
         </w:rPr>
         <w:t>, W</w:t>
       </w:r>
       <w:r>
         <w:rPr>
-          <w:rFonts w:ascii="Segoe UI" w:hAnsi="Segoe UI" w:cs="Segoe UI"/>
+          <w:rFonts w:ascii="Times New Roman" w:hAnsi="Times New Roman" w:cs="Times New Roman"/>
         </w:rPr>
         <w:t>EALTH INDEX</w:t>
       </w:r>
+    </w:p>
+    <w:p>
+      <w:pPr>
+        <w:rPr>
+          <w:rFonts w:ascii="Times New Roman" w:hAnsi="Times New Roman" w:cs="Times New Roman"/>
+        </w:rPr>
+      </w:pPr>
+    </w:p>
+    <w:p>
+      <w:pPr>
+        <w:rPr>
+          <w:rFonts w:ascii="Times New Roman" w:hAnsi="Times New Roman" w:cs="Times New Roman"/>
+        </w:rPr>
+      </w:pPr>
+    </w:p>
+    <w:p>
+      <w:pPr>
+        <w:rPr>
+          <w:rFonts w:ascii="Times New Roman" w:hAnsi="Times New Roman" w:cs="Times New Roman"/>
+          <w:b/>
+          <w:bCs/>
+        </w:rPr>
+      </w:pPr>
+      <w:r>
+        <w:rPr>
+          <w:rFonts w:ascii="Times New Roman" w:hAnsi="Times New Roman" w:cs="Times New Roman"/>
+          <w:b/>
+          <w:bCs/>
+        </w:rPr>
+        <w:t>Methods:</w:t>
+      </w:r>
+      <w:r>
+        <w:rPr>
+          <w:rFonts w:ascii="Times New Roman" w:hAnsi="Times New Roman" w:cs="Times New Roman"/>
+          <w:b/>
+          <w:bCs/>
+        </w:rPr>
+        <w:tab/>
+      </w:r>
+    </w:p>
+    <w:p>
+      <w:pPr>
+        <w:rPr>
+          <w:rFonts w:ascii="Times New Roman" w:hAnsi="Times New Roman" w:cs="Times New Roman"/>
+          <w:b/>
+          <w:bCs/>
+        </w:rPr>
+      </w:pPr>
+    </w:p>
+    <w:p>
+      <w:pPr>
+        <w:rPr>
+          <w:rFonts w:ascii="Times New Roman" w:hAnsi="Times New Roman" w:cs="Times New Roman"/>
+          <w:b/>
+          <w:bCs/>
+        </w:rPr>
+      </w:pPr>
+      <w:r>
+        <w:rPr>
+          <w:rFonts w:ascii="Times New Roman" w:hAnsi="Times New Roman" w:cs="Times New Roman"/>
+          <w:b/>
+          <w:bCs/>
+        </w:rPr>
+        <w:tab/>
+        <w:t>Design-based Direct estimates of the probability of overweight/obesity</w:t>
+      </w:r>
+    </w:p>
+    <w:p>
+      <w:pPr>
+        <w:rPr>
+          <w:rFonts w:ascii="Times New Roman" w:hAnsi="Times New Roman" w:cs="Times New Roman"/>
+          <w:b/>
+          <w:bCs/>
+        </w:rPr>
+      </w:pPr>
+      <w:r>
+        <w:rPr>
+          <w:rFonts w:ascii="Times New Roman" w:hAnsi="Times New Roman" w:cs="Times New Roman"/>
+          <w:b/>
+          <w:bCs/>
+        </w:rPr>
+        <w:tab/>
+      </w:r>
+    </w:p>
+    <w:p>
+      <w:pPr>
+        <w:rPr>
+          <w:rFonts w:ascii="Times New Roman" w:hAnsi="Times New Roman" w:cs="Times New Roman"/>
+        </w:rPr>
+      </w:pPr>
+      <w:r>
+        <w:rPr>
+          <w:rFonts w:ascii="Times New Roman" w:hAnsi="Times New Roman" w:cs="Times New Roman"/>
+        </w:rPr>
+        <w:t xml:space="preserve">For estimating the probability of overweight/obesity for the area/region k incorporating the sampling design, we used the survey package in R. The following is the model </w:t>
+      </w:r>
+      <w:r>
+        <w:rPr>
+          <w:rFonts w:ascii="Times New Roman" w:hAnsi="Times New Roman" w:cs="Times New Roman"/>
+        </w:rPr>
+        <w:t>we considered</w:t>
+      </w:r>
+      <w:r>
+        <w:rPr>
+          <w:rFonts w:ascii="Times New Roman" w:hAnsi="Times New Roman" w:cs="Times New Roman"/>
+        </w:rPr>
+        <w:t>:</w:t>
+      </w:r>
+    </w:p>
+    <w:p>
+      <w:pPr>
+        <w:rPr>
+          <w:rFonts w:ascii="Times New Roman" w:hAnsi="Times New Roman" w:cs="Times New Roman"/>
+        </w:rPr>
+      </w:pPr>
+    </w:p>
+    <w:p>
+      <w:pPr>
+        <w:rPr>
+          <w:rFonts w:ascii="Times New Roman" w:hAnsi="Times New Roman" w:cs="Times New Roman"/>
+        </w:rPr>
+      </w:pPr>
+      <w:r>
+        <w:rPr>
+          <w:rFonts w:ascii="Times New Roman" w:hAnsi="Times New Roman" w:cs="Times New Roman"/>
+        </w:rPr>
+        <w:tab/>
+        <w:t>\</w:t>
+      </w:r>
+      <w:proofErr w:type="gramStart"/>
+      <w:r>
+        <w:rPr>
+          <w:rFonts w:ascii="Times New Roman" w:hAnsi="Times New Roman" w:cs="Times New Roman"/>
+        </w:rPr>
+        <w:t>log{</w:t>
+      </w:r>
+      <w:proofErr w:type="spellStart"/>
+      <w:proofErr w:type="gramEnd"/>
+      <w:r>
+        <w:rPr>
+          <w:rFonts w:ascii="Times New Roman" w:hAnsi="Times New Roman" w:cs="Times New Roman"/>
+        </w:rPr>
+        <w:t>p_k</w:t>
+      </w:r>
+      <w:proofErr w:type="spellEnd"/>
+      <w:r>
+        <w:rPr>
+          <w:rFonts w:ascii="Times New Roman" w:hAnsi="Times New Roman" w:cs="Times New Roman"/>
+        </w:rPr>
+        <w:t xml:space="preserve"> / 1- </w:t>
+      </w:r>
+      <w:proofErr w:type="spellStart"/>
+      <w:r>
+        <w:rPr>
+          <w:rFonts w:ascii="Times New Roman" w:hAnsi="Times New Roman" w:cs="Times New Roman"/>
+        </w:rPr>
+        <w:t>p_k</w:t>
+      </w:r>
+      <w:proofErr w:type="spellEnd"/>
+      <w:r>
+        <w:rPr>
+          <w:rFonts w:ascii="Times New Roman" w:hAnsi="Times New Roman" w:cs="Times New Roman"/>
+        </w:rPr>
+        <w:t>} = \beta_0 + ..</w:t>
+      </w:r>
+    </w:p>
+    <w:p>
+      <w:pPr>
+        <w:rPr>
+          <w:rFonts w:ascii="Times New Roman" w:hAnsi="Times New Roman" w:cs="Times New Roman"/>
+        </w:rPr>
+      </w:pPr>
+    </w:p>
+    <w:p>
+      <w:pPr>
+        <w:rPr>
+          <w:rFonts w:ascii="Times New Roman" w:hAnsi="Times New Roman" w:cs="Times New Roman"/>
+        </w:rPr>
+      </w:pPr>
+      <w:r>
+        <w:rPr>
+          <w:rFonts w:ascii="Times New Roman" w:hAnsi="Times New Roman" w:cs="Times New Roman"/>
+        </w:rPr>
+        <w:tab/>
+      </w:r>
+    </w:p>
+    <w:p>
+      <w:pPr>
+        <w:rPr>
+          <w:rFonts w:ascii="Times New Roman" w:hAnsi="Times New Roman" w:cs="Times New Roman"/>
+          <w:b/>
+          <w:bCs/>
+        </w:rPr>
+      </w:pPr>
+      <w:r>
+        <w:rPr>
+          <w:rFonts w:ascii="Times New Roman" w:hAnsi="Times New Roman" w:cs="Times New Roman"/>
+          <w:b/>
+          <w:bCs/>
+        </w:rPr>
+        <w:tab/>
+        <w:t>Small area estimation method</w:t>
+      </w:r>
+    </w:p>
+    <w:p>
+      <w:pPr>
+        <w:rPr>
+          <w:rFonts w:ascii="Times New Roman" w:hAnsi="Times New Roman" w:cs="Times New Roman"/>
+          <w:b/>
+          <w:bCs/>
+        </w:rPr>
+      </w:pPr>
+      <w:r>
+        <w:rPr>
+          <w:rFonts w:ascii="Times New Roman" w:hAnsi="Times New Roman" w:cs="Times New Roman"/>
+          <w:b/>
+          <w:bCs/>
+        </w:rPr>
+        <w:tab/>
+      </w:r>
+    </w:p>
+    <w:p>
+      <w:pPr>
+        <w:rPr>
+          <w:rFonts w:ascii="Times New Roman" w:hAnsi="Times New Roman" w:cs="Times New Roman"/>
+          <w:b/>
+          <w:bCs/>
+        </w:rPr>
+      </w:pPr>
+      <w:r>
+        <w:rPr>
+          <w:rFonts w:ascii="Times New Roman" w:hAnsi="Times New Roman" w:cs="Times New Roman"/>
+          <w:b/>
+          <w:bCs/>
+        </w:rPr>
+        <w:lastRenderedPageBreak/>
+        <w:tab/>
+      </w:r>
+    </w:p>
+    <w:p>
+      <w:pPr>
+        <w:rPr>
+          <w:rFonts w:ascii="Times New Roman" w:hAnsi="Times New Roman" w:cs="Times New Roman"/>
+        </w:rPr>
+      </w:pPr>
+    </w:p>
+    <w:p>
+      <w:pPr>
+        <w:rPr>
+          <w:rFonts w:ascii="Times New Roman" w:hAnsi="Times New Roman" w:cs="Times New Roman"/>
+        </w:rPr>
+      </w:pPr>
+      <w:r>
+        <w:rPr>
+          <w:rFonts w:ascii="Times New Roman" w:hAnsi="Times New Roman" w:cs="Times New Roman"/>
+        </w:rPr>
+        <w:tab/>
+      </w:r>
+    </w:p>
+    <w:p>
+      <w:pPr>
+        <w:rPr>
+          <w:rFonts w:ascii="Times New Roman" w:hAnsi="Times New Roman" w:cs="Times New Roman"/>
+        </w:rPr>
+      </w:pPr>
     </w:p>
     <w:sectPr>
       <w:headerReference w:type="default" r:id="rId7"/>
@@ -1647,6 +2077,16 @@
     <w:uiPriority w:val="99"/>
     <w:rsid w:val="00BC0255"/>
   </w:style>
+  <w:style w:type="character" w:styleId="PlaceholderText">
+    <w:name w:val="Placeholder Text"/>
+    <w:basedOn w:val="DefaultParagraphFont"/>
+    <w:uiPriority w:val="99"/>
+    <w:semiHidden/>
+    <w:rsid w:val="00B37DB8"/>
+    <w:rPr>
+      <w:color w:val="666666"/>
+    </w:rPr>
+  </w:style>
 </w:styles>
 </file>
 

</xml_diff>